<commit_message>
Logistic Regression: A Brief Primer
</commit_message>
<xml_diff>
--- a/Bibliografia /RevistasCientificas_Q1/Logistic Regression- A Brief Primer/Logistic Regression.docx
+++ b/Bibliografia /RevistasCientificas_Q1/Logistic Regression- A Brief Primer/Logistic Regression.docx
@@ -416,21 +416,7 @@
         <w:rPr>
           <w:lang w:val="pt-BR"/>
         </w:rPr>
-        <w:t xml:space="preserve">⁄ standard, sequencial ⁄ hierárquico, e passo a passo ⁄ estatístico, tendo cada um deles uma ênfase e um </w:t>
-      </w:r>
-      <w:proofErr w:type="spellStart"/>
-      <w:r>
-        <w:rPr>
-          <w:lang w:val="pt-BR"/>
-        </w:rPr>
-        <w:t>objectivo</w:t>
-      </w:r>
-      <w:proofErr w:type="spellEnd"/>
-      <w:r>
-        <w:rPr>
-          <w:lang w:val="pt-BR"/>
-        </w:rPr>
-        <w:t xml:space="preserve"> diferentes. Antes de se chegar a conclusões definitivas a partir dos resultados de qualquer destes métodos, deve-se quantificar formalmente a validade interna do modelo (ou seja, a </w:t>
+        <w:t xml:space="preserve">⁄ standard, sequencial ⁄ hierárquico, e passo a passo ⁄ estatístico, tendo cada um deles uma ênfase e um objetivo diferentes. Antes de se chegar a conclusões definitivas a partir dos resultados de qualquer destes métodos, deve-se quantificar formalmente a validade interna do modelo (ou seja, a </w:t>
       </w:r>
       <w:proofErr w:type="spellStart"/>
       <w:r>
@@ -458,21 +444,7 @@
         <w:rPr>
           <w:lang w:val="pt-BR"/>
         </w:rPr>
-        <w:t xml:space="preserve"> para além da amostra </w:t>
-      </w:r>
-      <w:proofErr w:type="spellStart"/>
-      <w:r>
-        <w:rPr>
-          <w:lang w:val="pt-BR"/>
-        </w:rPr>
-        <w:t>actual</w:t>
-      </w:r>
-      <w:proofErr w:type="spellEnd"/>
-      <w:r>
-        <w:rPr>
-          <w:lang w:val="pt-BR"/>
-        </w:rPr>
-        <w:t xml:space="preserve">). A adequação global do modelo de regressão logística resultante aos dados da amostra é avaliada utilizando várias medidas de adequação, com uma melhor adequação caracterizada por uma menor diferença entre os valores observados e os valores previstos no modelo. Recomenda-se também a utilização de estatísticas de diagnóstico para avaliar melhor a adequação do modelo. Finalmente, os resultados para variáveis independentes são normalmente reportados como </w:t>
+        <w:t xml:space="preserve"> para além da amostra atual). A adequação global do modelo de regressão logística resultante aos dados da amostra é avaliada utilizando várias medidas de adequação, com uma melhor adequação caracterizada por uma menor diferença entre os valores observados e os valores previstos no modelo. Recomenda-se também a utilização de estatísticas de diagnóstico para avaliar melhor a adequação do modelo. Finalmente, os resultados para variáveis independentes são normalmente reportados como </w:t>
       </w:r>
       <w:proofErr w:type="spellStart"/>
       <w:r>
@@ -530,28 +502,6 @@
         </w:rPr>
         <w:t xml:space="preserve">). </w:t>
       </w:r>
-      <w:proofErr w:type="spellStart"/>
-      <w:r>
-        <w:rPr>
-          <w:lang w:val="pt-BR"/>
-        </w:rPr>
-        <w:t>macos</w:t>
-      </w:r>
-      <w:proofErr w:type="spellEnd"/>
-      <w:r>
-        <w:rPr>
-          <w:lang w:val="pt-BR"/>
-        </w:rPr>
-        <w:t>/</w:t>
-      </w:r>
-      <w:proofErr w:type="spellStart"/>
-      <w:r>
-        <w:rPr>
-          <w:lang w:val="pt-BR"/>
-        </w:rPr>
-        <w:t>deepLFree.translatedWithDeepL.text</w:t>
-      </w:r>
-      <w:proofErr w:type="spellEnd"/>
     </w:p>
     <w:sectPr>
       <w:pgSz w:w="11906" w:h="16838"/>
@@ -1288,7 +1238,7 @@
 </file>
 
 <file path=customXml/itemProps1.xml><?xml version="1.0" encoding="utf-8"?>
-<ds:datastoreItem xmlns:ds="http://schemas.openxmlformats.org/officeDocument/2006/customXml" ds:itemID="{6F551F93-27DF-F342-8C99-50F60B6C847D}">
+<ds:datastoreItem xmlns:ds="http://schemas.openxmlformats.org/officeDocument/2006/customXml" ds:itemID="{C20A06B7-4367-EA41-9427-E3602121CD45}">
   <ds:schemaRefs>
     <ds:schemaRef ds:uri="http://schemas.openxmlformats.org/officeDocument/2006/bibliography"/>
   </ds:schemaRefs>

</xml_diff>